<commit_message>
Edited docs to show new functionality
</commit_message>
<xml_diff>
--- a/doc/phase3/SoftwareTestingPlans.docx
+++ b/doc/phase3/SoftwareTestingPlans.docx
@@ -1,6 +1,6 @@
 
 <file path=word/document.xml><?xml version="1.0" encoding="utf-8"?>
-<w:document xmlns:mo="http://schemas.microsoft.com/office/mac/office/2008/main" xmlns:ve="http://schemas.openxmlformats.org/markup-compatibility/2006" xmlns:mv="urn:schemas-microsoft-com:mac:vml" xmlns:o="urn:schemas-microsoft-com:office:office" xmlns:r="http://schemas.openxmlformats.org/officeDocument/2006/relationships" xmlns:m="http://schemas.openxmlformats.org/officeDocument/2006/math" xmlns:v="urn:schemas-microsoft-com:vml" xmlns:wp="http://schemas.openxmlformats.org/drawingml/2006/wordprocessingDrawing" xmlns:w10="urn:schemas-microsoft-com:office:word" xmlns:w="http://schemas.openxmlformats.org/wordprocessingml/2006/main" xmlns:wne="http://schemas.microsoft.com/office/word/2006/wordml">
+<w:document xmlns:wpc="http://schemas.microsoft.com/office/word/2010/wordprocessingCanvas" xmlns:mc="http://schemas.openxmlformats.org/markup-compatibility/2006" xmlns:o="urn:schemas-microsoft-com:office:office" xmlns:r="http://schemas.openxmlformats.org/officeDocument/2006/relationships" xmlns:m="http://schemas.openxmlformats.org/officeDocument/2006/math" xmlns:v="urn:schemas-microsoft-com:vml" xmlns:wp14="http://schemas.microsoft.com/office/word/2010/wordprocessingDrawing" xmlns:wp="http://schemas.openxmlformats.org/drawingml/2006/wordprocessingDrawing" xmlns:w10="urn:schemas-microsoft-com:office:word" xmlns:w="http://schemas.openxmlformats.org/wordprocessingml/2006/main" xmlns:w14="http://schemas.microsoft.com/office/word/2010/wordml" xmlns:wpg="http://schemas.microsoft.com/office/word/2010/wordprocessingGroup" xmlns:wpi="http://schemas.microsoft.com/office/word/2010/wordprocessingInk" xmlns:wne="http://schemas.microsoft.com/office/word/2006/wordml" xmlns:wps="http://schemas.microsoft.com/office/word/2010/wordprocessingShape" mc:Ignorable="w14 wp14">
   <w:body>
     <w:p>
       <w:pPr>
@@ -11,8 +11,6 @@
           <w:b/>
         </w:rPr>
       </w:pPr>
-      <w:bookmarkStart w:id="0" w:name="_GoBack"/>
-      <w:bookmarkEnd w:id="0"/>
       <w:r>
         <w:rPr>
           <w:rFonts w:ascii="Times New Roman" w:hAnsi="Times New Roman"/>
@@ -48,7 +46,21 @@
         <w:rPr>
           <w:rFonts w:ascii="Times New Roman" w:hAnsi="Times New Roman"/>
         </w:rPr>
-        <w:t>Ryan Carlson, Stephen Pandorf, Kevin Rock</w:t>
+        <w:t xml:space="preserve">Ryan Carlson, Stephen </w:t>
+      </w:r>
+      <w:proofErr w:type="spellStart"/>
+      <w:r>
+        <w:rPr>
+          <w:rFonts w:ascii="Times New Roman" w:hAnsi="Times New Roman"/>
+        </w:rPr>
+        <w:t>Pandorf</w:t>
+      </w:r>
+      <w:proofErr w:type="spellEnd"/>
+      <w:r>
+        <w:rPr>
+          <w:rFonts w:ascii="Times New Roman" w:hAnsi="Times New Roman"/>
+        </w:rPr>
+        <w:t>, Kevin Rock</w:t>
       </w:r>
     </w:p>
     <w:p>
@@ -211,12 +223,21 @@
         </w:rPr>
         <w:t xml:space="preserve"> </w:t>
       </w:r>
-      <w:r>
-        <w:rPr>
-          <w:rFonts w:ascii="Times New Roman" w:hAnsi="Times New Roman"/>
-          <w:sz w:val="20"/>
-        </w:rPr>
-        <w:t xml:space="preserve">R16. </w:t>
+      <w:proofErr w:type="gramStart"/>
+      <w:r>
+        <w:rPr>
+          <w:rFonts w:ascii="Times New Roman" w:hAnsi="Times New Roman"/>
+          <w:sz w:val="20"/>
+        </w:rPr>
+        <w:t>R16</w:t>
+      </w:r>
+      <w:proofErr w:type="gramEnd"/>
+      <w:r>
+        <w:rPr>
+          <w:rFonts w:ascii="Times New Roman" w:hAnsi="Times New Roman"/>
+          <w:sz w:val="20"/>
+        </w:rPr>
+        <w:t xml:space="preserve">. </w:t>
       </w:r>
       <w:r>
         <w:rPr>
@@ -596,7 +617,23 @@
           <w:rFonts w:ascii="Times New Roman" w:hAnsi="Times New Roman"/>
           <w:sz w:val="20"/>
         </w:rPr>
-        <w:t xml:space="preserve">This will require that the user can search for other users. This means they can enter either the </w:t>
+        <w:t xml:space="preserve">This will require that the user can search for other users. This means they can enter </w:t>
+      </w:r>
+      <w:proofErr w:type="gramStart"/>
+      <w:r>
+        <w:rPr>
+          <w:rFonts w:ascii="Times New Roman" w:hAnsi="Times New Roman"/>
+          <w:sz w:val="20"/>
+        </w:rPr>
+        <w:t>either the</w:t>
+      </w:r>
+      <w:proofErr w:type="gramEnd"/>
+      <w:r>
+        <w:rPr>
+          <w:rFonts w:ascii="Times New Roman" w:hAnsi="Times New Roman"/>
+          <w:sz w:val="20"/>
+        </w:rPr>
+        <w:t xml:space="preserve"> </w:t>
       </w:r>
       <w:r>
         <w:rPr>
@@ -725,6 +762,7 @@
           <w:rFonts w:ascii="Times New Roman" w:hAnsi="Times New Roman"/>
           <w:sz w:val="20"/>
         </w:rPr>
+        <w:lastRenderedPageBreak/>
         <w:t xml:space="preserve">TR13: </w:t>
       </w:r>
       <w:r>
@@ -739,7 +777,23 @@
           <w:rFonts w:ascii="Times New Roman" w:hAnsi="Times New Roman"/>
           <w:sz w:val="20"/>
         </w:rPr>
-        <w:t xml:space="preserve"> Default view is chronological, they can also sort by username and hashtags.</w:t>
+        <w:t xml:space="preserve"> Default view is </w:t>
+      </w:r>
+      <w:proofErr w:type="gramStart"/>
+      <w:r>
+        <w:rPr>
+          <w:rFonts w:ascii="Times New Roman" w:hAnsi="Times New Roman"/>
+          <w:sz w:val="20"/>
+        </w:rPr>
+        <w:t>chronological,</w:t>
+      </w:r>
+      <w:proofErr w:type="gramEnd"/>
+      <w:r>
+        <w:rPr>
+          <w:rFonts w:ascii="Times New Roman" w:hAnsi="Times New Roman"/>
+          <w:sz w:val="20"/>
+        </w:rPr>
+        <w:t xml:space="preserve"> they can also sort by username and hashtags.</w:t>
       </w:r>
       <w:r>
         <w:rPr>
@@ -973,8 +1027,36 @@
           <w:sz w:val="18"/>
           <w:szCs w:val="28"/>
         </w:rPr>
-        <w:t>Navigate to localhost/views/login.php</w:t>
-      </w:r>
+        <w:t xml:space="preserve">Navigate to </w:t>
+      </w:r>
+      <w:proofErr w:type="spellStart"/>
+      <w:r>
+        <w:rPr>
+          <w:rFonts w:ascii="Times New Roman" w:hAnsi="Times New Roman" w:cs="Times New Roman"/>
+          <w:sz w:val="18"/>
+          <w:szCs w:val="28"/>
+        </w:rPr>
+        <w:t>localhost</w:t>
+      </w:r>
+      <w:proofErr w:type="spellEnd"/>
+      <w:r>
+        <w:rPr>
+          <w:rFonts w:ascii="Times New Roman" w:hAnsi="Times New Roman" w:cs="Times New Roman"/>
+          <w:sz w:val="18"/>
+          <w:szCs w:val="28"/>
+        </w:rPr>
+        <w:t>/views/</w:t>
+      </w:r>
+      <w:proofErr w:type="spellStart"/>
+      <w:r>
+        <w:rPr>
+          <w:rFonts w:ascii="Times New Roman" w:hAnsi="Times New Roman" w:cs="Times New Roman"/>
+          <w:sz w:val="18"/>
+          <w:szCs w:val="28"/>
+        </w:rPr>
+        <w:t>login.php</w:t>
+      </w:r>
+      <w:proofErr w:type="spellEnd"/>
     </w:p>
     <w:p>
       <w:pPr>
@@ -1008,7 +1090,25 @@
           <w:sz w:val="18"/>
           <w:szCs w:val="28"/>
         </w:rPr>
-        <w:t xml:space="preserve">  inputs               </w:t>
+        <w:t xml:space="preserve">  </w:t>
+      </w:r>
+      <w:proofErr w:type="gramStart"/>
+      <w:r>
+        <w:rPr>
+          <w:rFonts w:ascii="Times New Roman" w:hAnsi="Times New Roman" w:cs="Times New Roman"/>
+          <w:sz w:val="18"/>
+          <w:szCs w:val="28"/>
+        </w:rPr>
+        <w:t>inputs</w:t>
+      </w:r>
+      <w:proofErr w:type="gramEnd"/>
+      <w:r>
+        <w:rPr>
+          <w:rFonts w:ascii="Times New Roman" w:hAnsi="Times New Roman" w:cs="Times New Roman"/>
+          <w:sz w:val="18"/>
+          <w:szCs w:val="28"/>
+        </w:rPr>
+        <w:t xml:space="preserve">               </w:t>
       </w:r>
       <w:r>
         <w:rPr>
@@ -1495,6 +1595,7 @@
           <w:sz w:val="18"/>
           <w:szCs w:val="28"/>
         </w:rPr>
+        <w:lastRenderedPageBreak/>
         <w:t>SETUP:</w:t>
       </w:r>
     </w:p>
@@ -1507,14 +1608,34 @@
           <w:szCs w:val="28"/>
         </w:rPr>
       </w:pPr>
-      <w:r>
-        <w:rPr>
-          <w:rFonts w:ascii="Times New Roman" w:hAnsi="Times New Roman" w:cs="Times New Roman"/>
-          <w:sz w:val="18"/>
-          <w:szCs w:val="28"/>
-        </w:rPr>
-        <w:t>Localhost/views/login.php</w:t>
-      </w:r>
+      <w:proofErr w:type="spellStart"/>
+      <w:r>
+        <w:rPr>
+          <w:rFonts w:ascii="Times New Roman" w:hAnsi="Times New Roman" w:cs="Times New Roman"/>
+          <w:sz w:val="18"/>
+          <w:szCs w:val="28"/>
+        </w:rPr>
+        <w:t>Localhost</w:t>
+      </w:r>
+      <w:proofErr w:type="spellEnd"/>
+      <w:r>
+        <w:rPr>
+          <w:rFonts w:ascii="Times New Roman" w:hAnsi="Times New Roman" w:cs="Times New Roman"/>
+          <w:sz w:val="18"/>
+          <w:szCs w:val="28"/>
+        </w:rPr>
+        <w:t>/views/</w:t>
+      </w:r>
+      <w:proofErr w:type="spellStart"/>
+      <w:r>
+        <w:rPr>
+          <w:rFonts w:ascii="Times New Roman" w:hAnsi="Times New Roman" w:cs="Times New Roman"/>
+          <w:sz w:val="18"/>
+          <w:szCs w:val="28"/>
+        </w:rPr>
+        <w:t>login.php</w:t>
+      </w:r>
+      <w:proofErr w:type="spellEnd"/>
       <w:r>
         <w:rPr>
           <w:rFonts w:ascii="Times New Roman" w:hAnsi="Times New Roman" w:cs="Times New Roman"/>
@@ -1564,7 +1685,24 @@
           <w:szCs w:val="28"/>
         </w:rPr>
         <w:tab/>
-        <w:t xml:space="preserve">inputs               </w:t>
+      </w:r>
+      <w:proofErr w:type="gramStart"/>
+      <w:r>
+        <w:rPr>
+          <w:rFonts w:ascii="Times New Roman" w:hAnsi="Times New Roman" w:cs="Times New Roman"/>
+          <w:sz w:val="18"/>
+          <w:szCs w:val="28"/>
+        </w:rPr>
+        <w:t>inputs</w:t>
+      </w:r>
+      <w:proofErr w:type="gramEnd"/>
+      <w:r>
+        <w:rPr>
+          <w:rFonts w:ascii="Times New Roman" w:hAnsi="Times New Roman" w:cs="Times New Roman"/>
+          <w:sz w:val="18"/>
+          <w:szCs w:val="28"/>
+        </w:rPr>
+        <w:t xml:space="preserve">               </w:t>
       </w:r>
       <w:r>
         <w:rPr>
@@ -1886,7 +2024,23 @@
           <w:rFonts w:ascii="Times New Roman" w:hAnsi="Times New Roman" w:cs="Times New Roman"/>
           <w:sz w:val="18"/>
         </w:rPr>
-        <w:t xml:space="preserve"> inputs                </w:t>
+        <w:t xml:space="preserve"> </w:t>
+      </w:r>
+      <w:proofErr w:type="gramStart"/>
+      <w:r>
+        <w:rPr>
+          <w:rFonts w:ascii="Times New Roman" w:hAnsi="Times New Roman" w:cs="Times New Roman"/>
+          <w:sz w:val="18"/>
+        </w:rPr>
+        <w:t>inputs</w:t>
+      </w:r>
+      <w:proofErr w:type="gramEnd"/>
+      <w:r>
+        <w:rPr>
+          <w:rFonts w:ascii="Times New Roman" w:hAnsi="Times New Roman" w:cs="Times New Roman"/>
+          <w:sz w:val="18"/>
+        </w:rPr>
+        <w:t xml:space="preserve">                </w:t>
       </w:r>
       <w:r>
         <w:rPr>
@@ -2055,7 +2209,14 @@
           <w:rFonts w:ascii="Times New Roman" w:hAnsi="Times New Roman" w:cs="Times New Roman"/>
           <w:sz w:val="18"/>
         </w:rPr>
-        <w:t>4.1-4.3</w:t>
+        <w:t>4.2</w:t>
+      </w:r>
+      <w:r>
+        <w:rPr>
+          <w:rFonts w:ascii="Times New Roman" w:hAnsi="Times New Roman" w:cs="Times New Roman"/>
+          <w:sz w:val="18"/>
+        </w:rPr>
+        <w:t>-4.3</w:t>
       </w:r>
     </w:p>
     <w:p>
@@ -2148,14 +2309,34 @@
           <w:szCs w:val="28"/>
         </w:rPr>
       </w:pPr>
-      <w:r>
-        <w:rPr>
-          <w:rFonts w:ascii="Times New Roman" w:hAnsi="Times New Roman" w:cs="Times New Roman"/>
-          <w:sz w:val="18"/>
-          <w:szCs w:val="28"/>
-        </w:rPr>
-        <w:t>Localhost/views/login.php</w:t>
-      </w:r>
+      <w:proofErr w:type="spellStart"/>
+      <w:r>
+        <w:rPr>
+          <w:rFonts w:ascii="Times New Roman" w:hAnsi="Times New Roman" w:cs="Times New Roman"/>
+          <w:sz w:val="18"/>
+          <w:szCs w:val="28"/>
+        </w:rPr>
+        <w:t>Localhost</w:t>
+      </w:r>
+      <w:proofErr w:type="spellEnd"/>
+      <w:r>
+        <w:rPr>
+          <w:rFonts w:ascii="Times New Roman" w:hAnsi="Times New Roman" w:cs="Times New Roman"/>
+          <w:sz w:val="18"/>
+          <w:szCs w:val="28"/>
+        </w:rPr>
+        <w:t>/views/</w:t>
+      </w:r>
+      <w:proofErr w:type="spellStart"/>
+      <w:r>
+        <w:rPr>
+          <w:rFonts w:ascii="Times New Roman" w:hAnsi="Times New Roman" w:cs="Times New Roman"/>
+          <w:sz w:val="18"/>
+          <w:szCs w:val="28"/>
+        </w:rPr>
+        <w:t>login.php</w:t>
+      </w:r>
+      <w:proofErr w:type="spellEnd"/>
       <w:r>
         <w:rPr>
           <w:rFonts w:ascii="Times New Roman" w:hAnsi="Times New Roman" w:cs="Times New Roman"/>
@@ -2214,7 +2395,23 @@
           <w:rFonts w:ascii="Times New Roman" w:hAnsi="Times New Roman" w:cs="Times New Roman"/>
           <w:sz w:val="18"/>
         </w:rPr>
-        <w:t xml:space="preserve"> inputs                </w:t>
+        <w:t xml:space="preserve"> </w:t>
+      </w:r>
+      <w:proofErr w:type="gramStart"/>
+      <w:r>
+        <w:rPr>
+          <w:rFonts w:ascii="Times New Roman" w:hAnsi="Times New Roman" w:cs="Times New Roman"/>
+          <w:sz w:val="18"/>
+        </w:rPr>
+        <w:t>inputs</w:t>
+      </w:r>
+      <w:proofErr w:type="gramEnd"/>
+      <w:r>
+        <w:rPr>
+          <w:rFonts w:ascii="Times New Roman" w:hAnsi="Times New Roman" w:cs="Times New Roman"/>
+          <w:sz w:val="18"/>
+        </w:rPr>
+        <w:t xml:space="preserve">                </w:t>
       </w:r>
       <w:r>
         <w:rPr>
@@ -2324,6 +2521,7 @@
           <w:rFonts w:ascii="Times New Roman" w:hAnsi="Times New Roman" w:cs="Times New Roman"/>
           <w:sz w:val="18"/>
         </w:rPr>
+        <w:lastRenderedPageBreak/>
         <w:t>Password Textbox: q</w:t>
       </w:r>
     </w:p>
@@ -2393,8 +2591,17 @@
           <w:rFonts w:ascii="Times New Roman" w:hAnsi="Times New Roman" w:cs="Times New Roman"/>
           <w:sz w:val="18"/>
         </w:rPr>
-        <w:t>Redirected to lockout.php</w:t>
-      </w:r>
+        <w:t xml:space="preserve">Redirected to </w:t>
+      </w:r>
+      <w:proofErr w:type="spellStart"/>
+      <w:r>
+        <w:rPr>
+          <w:rFonts w:ascii="Times New Roman" w:hAnsi="Times New Roman" w:cs="Times New Roman"/>
+          <w:sz w:val="18"/>
+        </w:rPr>
+        <w:t>lockout.php</w:t>
+      </w:r>
+      <w:proofErr w:type="spellEnd"/>
       <w:r>
         <w:rPr>
           <w:rFonts w:ascii="Times New Roman" w:hAnsi="Times New Roman" w:cs="Times New Roman"/>
@@ -2589,7 +2796,23 @@
           <w:rFonts w:ascii="Times New Roman" w:hAnsi="Times New Roman" w:cs="Times New Roman"/>
           <w:sz w:val="18"/>
         </w:rPr>
-        <w:t xml:space="preserve"> inputs                </w:t>
+        <w:t xml:space="preserve"> </w:t>
+      </w:r>
+      <w:proofErr w:type="gramStart"/>
+      <w:r>
+        <w:rPr>
+          <w:rFonts w:ascii="Times New Roman" w:hAnsi="Times New Roman" w:cs="Times New Roman"/>
+          <w:sz w:val="18"/>
+        </w:rPr>
+        <w:t>inputs</w:t>
+      </w:r>
+      <w:proofErr w:type="gramEnd"/>
+      <w:r>
+        <w:rPr>
+          <w:rFonts w:ascii="Times New Roman" w:hAnsi="Times New Roman" w:cs="Times New Roman"/>
+          <w:sz w:val="18"/>
+        </w:rPr>
+        <w:t xml:space="preserve">                </w:t>
       </w:r>
       <w:r>
         <w:rPr>
@@ -2856,7 +3079,23 @@
           <w:rFonts w:ascii="Times New Roman" w:hAnsi="Times New Roman" w:cs="Times New Roman"/>
           <w:sz w:val="18"/>
         </w:rPr>
-        <w:t xml:space="preserve"> inputs                </w:t>
+        <w:t xml:space="preserve"> </w:t>
+      </w:r>
+      <w:proofErr w:type="gramStart"/>
+      <w:r>
+        <w:rPr>
+          <w:rFonts w:ascii="Times New Roman" w:hAnsi="Times New Roman" w:cs="Times New Roman"/>
+          <w:sz w:val="18"/>
+        </w:rPr>
+        <w:t>inputs</w:t>
+      </w:r>
+      <w:proofErr w:type="gramEnd"/>
+      <w:r>
+        <w:rPr>
+          <w:rFonts w:ascii="Times New Roman" w:hAnsi="Times New Roman" w:cs="Times New Roman"/>
+          <w:sz w:val="18"/>
+        </w:rPr>
+        <w:t xml:space="preserve">                </w:t>
       </w:r>
       <w:r>
         <w:rPr>
@@ -2959,12 +3198,21 @@
         </w:rPr>
         <w:t xml:space="preserve"> </w:t>
       </w:r>
-      <w:r>
-        <w:rPr>
-          <w:rFonts w:ascii="Times New Roman" w:hAnsi="Times New Roman" w:cs="Times New Roman"/>
-          <w:sz w:val="18"/>
-        </w:rPr>
-        <w:t>Search Page displayed</w:t>
+      <w:proofErr w:type="spellStart"/>
+      <w:r>
+        <w:rPr>
+          <w:rFonts w:ascii="Times New Roman" w:hAnsi="Times New Roman" w:cs="Times New Roman"/>
+          <w:sz w:val="18"/>
+        </w:rPr>
+        <w:t>Search</w:t>
+      </w:r>
+      <w:proofErr w:type="spellEnd"/>
+      <w:r>
+        <w:rPr>
+          <w:rFonts w:ascii="Times New Roman" w:hAnsi="Times New Roman" w:cs="Times New Roman"/>
+          <w:sz w:val="18"/>
+        </w:rPr>
+        <w:t xml:space="preserve"> Page displayed</w:t>
       </w:r>
     </w:p>
     <w:p>
@@ -3069,6 +3317,7 @@
           <w:rFonts w:ascii="Times New Roman" w:hAnsi="Times New Roman" w:cs="Times New Roman"/>
           <w:sz w:val="18"/>
         </w:rPr>
+        <w:lastRenderedPageBreak/>
         <w:t>PURPOSE:</w:t>
       </w:r>
     </w:p>
@@ -3160,7 +3409,23 @@
           <w:rFonts w:ascii="Times New Roman" w:hAnsi="Times New Roman" w:cs="Times New Roman"/>
           <w:sz w:val="18"/>
         </w:rPr>
-        <w:t xml:space="preserve"> inputs                </w:t>
+        <w:t xml:space="preserve"> </w:t>
+      </w:r>
+      <w:proofErr w:type="gramStart"/>
+      <w:r>
+        <w:rPr>
+          <w:rFonts w:ascii="Times New Roman" w:hAnsi="Times New Roman" w:cs="Times New Roman"/>
+          <w:sz w:val="18"/>
+        </w:rPr>
+        <w:t>inputs</w:t>
+      </w:r>
+      <w:proofErr w:type="gramEnd"/>
+      <w:r>
+        <w:rPr>
+          <w:rFonts w:ascii="Times New Roman" w:hAnsi="Times New Roman" w:cs="Times New Roman"/>
+          <w:sz w:val="18"/>
+        </w:rPr>
+        <w:t xml:space="preserve">                </w:t>
       </w:r>
       <w:r>
         <w:rPr>
@@ -3243,12 +3508,21 @@
         </w:rPr>
         <w:tab/>
       </w:r>
-      <w:r>
-        <w:rPr>
-          <w:rFonts w:ascii="Times New Roman" w:hAnsi="Times New Roman" w:cs="Times New Roman"/>
-          <w:sz w:val="18"/>
-        </w:rPr>
-        <w:t>Post page</w:t>
+      <w:proofErr w:type="spellStart"/>
+      <w:r>
+        <w:rPr>
+          <w:rFonts w:ascii="Times New Roman" w:hAnsi="Times New Roman" w:cs="Times New Roman"/>
+          <w:sz w:val="18"/>
+        </w:rPr>
+        <w:t>Post</w:t>
+      </w:r>
+      <w:proofErr w:type="spellEnd"/>
+      <w:r>
+        <w:rPr>
+          <w:rFonts w:ascii="Times New Roman" w:hAnsi="Times New Roman" w:cs="Times New Roman"/>
+          <w:sz w:val="18"/>
+        </w:rPr>
+        <w:t xml:space="preserve"> page</w:t>
       </w:r>
     </w:p>
     <w:p>
@@ -3271,7 +3545,23 @@
           <w:rFonts w:ascii="Times New Roman" w:hAnsi="Times New Roman" w:cs="Times New Roman"/>
           <w:sz w:val="18"/>
         </w:rPr>
-        <w:t xml:space="preserve">Into Post TextArea enter </w:t>
+        <w:t xml:space="preserve">Into Post </w:t>
+      </w:r>
+      <w:proofErr w:type="spellStart"/>
+      <w:r>
+        <w:rPr>
+          <w:rFonts w:ascii="Times New Roman" w:hAnsi="Times New Roman" w:cs="Times New Roman"/>
+          <w:sz w:val="18"/>
+        </w:rPr>
+        <w:t>TextArea</w:t>
+      </w:r>
+      <w:proofErr w:type="spellEnd"/>
+      <w:r>
+        <w:rPr>
+          <w:rFonts w:ascii="Times New Roman" w:hAnsi="Times New Roman" w:cs="Times New Roman"/>
+          <w:sz w:val="18"/>
+        </w:rPr>
+        <w:t xml:space="preserve"> enter </w:t>
       </w:r>
       <w:r>
         <w:rPr>
@@ -3488,7 +3778,23 @@
           <w:rFonts w:ascii="Times New Roman" w:hAnsi="Times New Roman" w:cs="Times New Roman"/>
           <w:sz w:val="18"/>
         </w:rPr>
-        <w:t xml:space="preserve"> inputs                </w:t>
+        <w:t xml:space="preserve"> </w:t>
+      </w:r>
+      <w:proofErr w:type="gramStart"/>
+      <w:r>
+        <w:rPr>
+          <w:rFonts w:ascii="Times New Roman" w:hAnsi="Times New Roman" w:cs="Times New Roman"/>
+          <w:sz w:val="18"/>
+        </w:rPr>
+        <w:t>inputs</w:t>
+      </w:r>
+      <w:proofErr w:type="gramEnd"/>
+      <w:r>
+        <w:rPr>
+          <w:rFonts w:ascii="Times New Roman" w:hAnsi="Times New Roman" w:cs="Times New Roman"/>
+          <w:sz w:val="18"/>
+        </w:rPr>
+        <w:t xml:space="preserve">                </w:t>
       </w:r>
       <w:r>
         <w:rPr>
@@ -3885,6 +4191,7 @@
           <w:rFonts w:ascii="Times New Roman" w:hAnsi="Times New Roman" w:cs="Times New Roman"/>
           <w:sz w:val="18"/>
         </w:rPr>
+        <w:lastRenderedPageBreak/>
         <w:t>INPUTS and EXPECTED OUTPUTS:</w:t>
       </w:r>
     </w:p>
@@ -3909,12 +4216,21 @@
         </w:rPr>
         <w:tab/>
       </w:r>
-      <w:r>
-        <w:rPr>
-          <w:rFonts w:ascii="Times New Roman" w:hAnsi="Times New Roman" w:cs="Times New Roman"/>
-          <w:sz w:val="18"/>
-        </w:rPr>
-        <w:t xml:space="preserve">inputs               </w:t>
+      <w:proofErr w:type="gramStart"/>
+      <w:r>
+        <w:rPr>
+          <w:rFonts w:ascii="Times New Roman" w:hAnsi="Times New Roman" w:cs="Times New Roman"/>
+          <w:sz w:val="18"/>
+        </w:rPr>
+        <w:t>inputs</w:t>
+      </w:r>
+      <w:proofErr w:type="gramEnd"/>
+      <w:r>
+        <w:rPr>
+          <w:rFonts w:ascii="Times New Roman" w:hAnsi="Times New Roman" w:cs="Times New Roman"/>
+          <w:sz w:val="18"/>
+        </w:rPr>
+        <w:t xml:space="preserve">               </w:t>
       </w:r>
       <w:r>
         <w:rPr>
@@ -3991,12 +4307,21 @@
         </w:rPr>
         <w:tab/>
       </w:r>
-      <w:r>
-        <w:rPr>
-          <w:rFonts w:ascii="Times New Roman" w:hAnsi="Times New Roman" w:cs="Times New Roman"/>
-          <w:sz w:val="18"/>
-        </w:rPr>
-        <w:t>Search page displayed</w:t>
+      <w:proofErr w:type="spellStart"/>
+      <w:r>
+        <w:rPr>
+          <w:rFonts w:ascii="Times New Roman" w:hAnsi="Times New Roman" w:cs="Times New Roman"/>
+          <w:sz w:val="18"/>
+        </w:rPr>
+        <w:t>Search</w:t>
+      </w:r>
+      <w:proofErr w:type="spellEnd"/>
+      <w:r>
+        <w:rPr>
+          <w:rFonts w:ascii="Times New Roman" w:hAnsi="Times New Roman" w:cs="Times New Roman"/>
+          <w:sz w:val="18"/>
+        </w:rPr>
+        <w:t xml:space="preserve"> page displayed</w:t>
       </w:r>
     </w:p>
     <w:p>
@@ -4094,7 +4419,23 @@
           <w:rFonts w:ascii="Times New Roman" w:hAnsi="Times New Roman" w:cs="Times New Roman"/>
           <w:sz w:val="18"/>
         </w:rPr>
-        <w:t xml:space="preserve">9,R17, </w:t>
+        <w:t>9</w:t>
+      </w:r>
+      <w:proofErr w:type="gramStart"/>
+      <w:r>
+        <w:rPr>
+          <w:rFonts w:ascii="Times New Roman" w:hAnsi="Times New Roman" w:cs="Times New Roman"/>
+          <w:sz w:val="18"/>
+        </w:rPr>
+        <w:t>,R17</w:t>
+      </w:r>
+      <w:proofErr w:type="gramEnd"/>
+      <w:r>
+        <w:rPr>
+          <w:rFonts w:ascii="Times New Roman" w:hAnsi="Times New Roman" w:cs="Times New Roman"/>
+          <w:sz w:val="18"/>
+        </w:rPr>
+        <w:t xml:space="preserve">, </w:t>
       </w:r>
     </w:p>
     <w:p>
@@ -4225,8 +4566,17 @@
           <w:rFonts w:ascii="Times New Roman" w:hAnsi="Times New Roman" w:cs="Times New Roman"/>
           <w:sz w:val="18"/>
         </w:rPr>
-        <w:t>name, etc</w:t>
-      </w:r>
+        <w:t xml:space="preserve">name, </w:t>
+      </w:r>
+      <w:proofErr w:type="spellStart"/>
+      <w:r>
+        <w:rPr>
+          <w:rFonts w:ascii="Times New Roman" w:hAnsi="Times New Roman" w:cs="Times New Roman"/>
+          <w:sz w:val="18"/>
+        </w:rPr>
+        <w:t>etc</w:t>
+      </w:r>
+      <w:proofErr w:type="spellEnd"/>
       <w:r>
         <w:rPr>
           <w:rFonts w:ascii="Times New Roman" w:hAnsi="Times New Roman" w:cs="Times New Roman"/>
@@ -4283,7 +4633,23 @@
           <w:rFonts w:ascii="Times New Roman" w:hAnsi="Times New Roman" w:cs="Times New Roman"/>
           <w:sz w:val="18"/>
         </w:rPr>
-        <w:t xml:space="preserve"> inputs                </w:t>
+        <w:t xml:space="preserve"> </w:t>
+      </w:r>
+      <w:proofErr w:type="gramStart"/>
+      <w:r>
+        <w:rPr>
+          <w:rFonts w:ascii="Times New Roman" w:hAnsi="Times New Roman" w:cs="Times New Roman"/>
+          <w:sz w:val="18"/>
+        </w:rPr>
+        <w:t>inputs</w:t>
+      </w:r>
+      <w:proofErr w:type="gramEnd"/>
+      <w:r>
+        <w:rPr>
+          <w:rFonts w:ascii="Times New Roman" w:hAnsi="Times New Roman" w:cs="Times New Roman"/>
+          <w:sz w:val="18"/>
+        </w:rPr>
+        <w:t xml:space="preserve">                </w:t>
       </w:r>
       <w:r>
         <w:rPr>
@@ -4609,7 +4975,23 @@
           <w:rFonts w:ascii="Times New Roman" w:hAnsi="Times New Roman" w:cs="Times New Roman"/>
           <w:sz w:val="18"/>
         </w:rPr>
-        <w:t xml:space="preserve"> inputs                </w:t>
+        <w:t xml:space="preserve"> </w:t>
+      </w:r>
+      <w:proofErr w:type="gramStart"/>
+      <w:r>
+        <w:rPr>
+          <w:rFonts w:ascii="Times New Roman" w:hAnsi="Times New Roman" w:cs="Times New Roman"/>
+          <w:sz w:val="18"/>
+        </w:rPr>
+        <w:t>inputs</w:t>
+      </w:r>
+      <w:proofErr w:type="gramEnd"/>
+      <w:r>
+        <w:rPr>
+          <w:rFonts w:ascii="Times New Roman" w:hAnsi="Times New Roman" w:cs="Times New Roman"/>
+          <w:sz w:val="18"/>
+        </w:rPr>
+        <w:t xml:space="preserve">                </w:t>
       </w:r>
       <w:r>
         <w:rPr>
@@ -4766,6 +5148,7 @@
           <w:rFonts w:ascii="Times New Roman" w:hAnsi="Times New Roman" w:cs="Times New Roman"/>
           <w:sz w:val="18"/>
         </w:rPr>
+        <w:lastRenderedPageBreak/>
         <w:t>Click Sort</w:t>
       </w:r>
       <w:r>
@@ -4941,6 +5324,334 @@
         </w:rPr>
         <w:t>13</w:t>
       </w:r>
+    </w:p>
+    <w:p>
+      <w:pPr>
+        <w:rPr>
+          <w:rFonts w:ascii="Times New Roman" w:hAnsi="Times New Roman" w:cs="Times New Roman"/>
+          <w:b/>
+          <w:sz w:val="18"/>
+        </w:rPr>
+      </w:pPr>
+      <w:r>
+        <w:rPr>
+          <w:rFonts w:ascii="Times New Roman" w:hAnsi="Times New Roman" w:cs="Times New Roman"/>
+          <w:b/>
+          <w:sz w:val="18"/>
+        </w:rPr>
+        <w:t>Test 12</w:t>
+      </w:r>
+    </w:p>
+    <w:p>
+      <w:pPr>
+        <w:rPr>
+          <w:rFonts w:ascii="Times New Roman" w:hAnsi="Times New Roman" w:cs="Times New Roman"/>
+          <w:sz w:val="18"/>
+        </w:rPr>
+      </w:pPr>
+      <w:r>
+        <w:rPr>
+          <w:rFonts w:ascii="Times New Roman" w:hAnsi="Times New Roman" w:cs="Times New Roman"/>
+          <w:sz w:val="18"/>
+        </w:rPr>
+        <w:t>PURPOSE:</w:t>
+      </w:r>
+    </w:p>
+    <w:p>
+      <w:pPr>
+        <w:rPr>
+          <w:rFonts w:ascii="Times New Roman" w:hAnsi="Times New Roman" w:cs="Times New Roman"/>
+          <w:sz w:val="18"/>
+        </w:rPr>
+      </w:pPr>
+      <w:r>
+        <w:rPr>
+          <w:rFonts w:ascii="Times New Roman" w:hAnsi="Times New Roman" w:cs="Times New Roman"/>
+          <w:sz w:val="18"/>
+        </w:rPr>
+        <w:t>Test the change password button</w:t>
+      </w:r>
+    </w:p>
+    <w:p>
+      <w:pPr>
+        <w:rPr>
+          <w:rFonts w:ascii="Times New Roman" w:hAnsi="Times New Roman" w:cs="Times New Roman"/>
+          <w:sz w:val="18"/>
+        </w:rPr>
+      </w:pPr>
+      <w:r>
+        <w:rPr>
+          <w:rFonts w:ascii="Times New Roman" w:hAnsi="Times New Roman" w:cs="Times New Roman"/>
+          <w:sz w:val="18"/>
+        </w:rPr>
+        <w:t>SETUP:</w:t>
+      </w:r>
+    </w:p>
+    <w:p>
+      <w:pPr>
+        <w:rPr>
+          <w:rFonts w:ascii="Times New Roman" w:hAnsi="Times New Roman" w:cs="Times New Roman"/>
+          <w:sz w:val="18"/>
+        </w:rPr>
+      </w:pPr>
+      <w:r>
+        <w:rPr>
+          <w:rFonts w:ascii="Times New Roman" w:hAnsi="Times New Roman" w:cs="Times New Roman"/>
+          <w:sz w:val="18"/>
+        </w:rPr>
+        <w:t xml:space="preserve">User should be on their homepage.  </w:t>
+      </w:r>
+    </w:p>
+    <w:p>
+      <w:pPr>
+        <w:rPr>
+          <w:rFonts w:ascii="Times New Roman" w:hAnsi="Times New Roman" w:cs="Times New Roman"/>
+          <w:sz w:val="18"/>
+        </w:rPr>
+      </w:pPr>
+      <w:r>
+        <w:rPr>
+          <w:rFonts w:ascii="Times New Roman" w:hAnsi="Times New Roman" w:cs="Times New Roman"/>
+          <w:sz w:val="18"/>
+        </w:rPr>
+        <w:t>INPUTS and EXPECTED OUTPUTS:</w:t>
+      </w:r>
+    </w:p>
+    <w:p>
+      <w:pPr>
+        <w:rPr>
+          <w:rFonts w:ascii="Times New Roman" w:hAnsi="Times New Roman" w:cs="Times New Roman"/>
+          <w:sz w:val="18"/>
+        </w:rPr>
+      </w:pPr>
+      <w:r>
+        <w:rPr>
+          <w:rFonts w:ascii="Times New Roman" w:hAnsi="Times New Roman" w:cs="Times New Roman"/>
+          <w:sz w:val="18"/>
+        </w:rPr>
+        <w:t xml:space="preserve"> </w:t>
+      </w:r>
+      <w:r>
+        <w:rPr>
+          <w:rFonts w:ascii="Times New Roman" w:hAnsi="Times New Roman" w:cs="Times New Roman"/>
+          <w:sz w:val="18"/>
+        </w:rPr>
+        <w:tab/>
+        <w:t xml:space="preserve"> </w:t>
+      </w:r>
+      <w:proofErr w:type="gramStart"/>
+      <w:r>
+        <w:rPr>
+          <w:rFonts w:ascii="Times New Roman" w:hAnsi="Times New Roman" w:cs="Times New Roman"/>
+          <w:sz w:val="18"/>
+        </w:rPr>
+        <w:t>inputs</w:t>
+      </w:r>
+      <w:proofErr w:type="gramEnd"/>
+      <w:r>
+        <w:rPr>
+          <w:rFonts w:ascii="Times New Roman" w:hAnsi="Times New Roman" w:cs="Times New Roman"/>
+          <w:sz w:val="18"/>
+        </w:rPr>
+        <w:t xml:space="preserve">                </w:t>
+      </w:r>
+      <w:r>
+        <w:rPr>
+          <w:rFonts w:ascii="Times New Roman" w:hAnsi="Times New Roman" w:cs="Times New Roman"/>
+          <w:sz w:val="18"/>
+        </w:rPr>
+        <w:tab/>
+      </w:r>
+      <w:r>
+        <w:rPr>
+          <w:rFonts w:ascii="Times New Roman" w:hAnsi="Times New Roman" w:cs="Times New Roman"/>
+          <w:sz w:val="18"/>
+        </w:rPr>
+        <w:tab/>
+      </w:r>
+      <w:r>
+        <w:rPr>
+          <w:rFonts w:ascii="Times New Roman" w:hAnsi="Times New Roman" w:cs="Times New Roman"/>
+          <w:sz w:val="18"/>
+        </w:rPr>
+        <w:tab/>
+      </w:r>
+      <w:r>
+        <w:rPr>
+          <w:rFonts w:ascii="Times New Roman" w:hAnsi="Times New Roman" w:cs="Times New Roman"/>
+          <w:sz w:val="18"/>
+        </w:rPr>
+        <w:tab/>
+      </w:r>
+      <w:r>
+        <w:rPr>
+          <w:rFonts w:ascii="Times New Roman" w:hAnsi="Times New Roman" w:cs="Times New Roman"/>
+          <w:sz w:val="18"/>
+        </w:rPr>
+        <w:tab/>
+        <w:t>expected output</w:t>
+      </w:r>
+    </w:p>
+    <w:p>
+      <w:pPr>
+        <w:rPr>
+          <w:rFonts w:ascii="Times New Roman" w:hAnsi="Times New Roman" w:cs="Times New Roman"/>
+          <w:sz w:val="18"/>
+        </w:rPr>
+      </w:pPr>
+      <w:r>
+        <w:rPr>
+          <w:rFonts w:ascii="Times New Roman" w:hAnsi="Times New Roman" w:cs="Times New Roman"/>
+          <w:sz w:val="18"/>
+        </w:rPr>
+        <w:t xml:space="preserve"> </w:t>
+      </w:r>
+      <w:r>
+        <w:rPr>
+          <w:rFonts w:ascii="Times New Roman" w:hAnsi="Times New Roman" w:cs="Times New Roman"/>
+          <w:sz w:val="18"/>
+        </w:rPr>
+        <w:tab/>
+        <w:t xml:space="preserve"> -------------------------------------------</w:t>
+      </w:r>
+    </w:p>
+    <w:p>
+      <w:pPr>
+        <w:rPr>
+          <w:rFonts w:ascii="Times New Roman" w:hAnsi="Times New Roman" w:cs="Times New Roman"/>
+          <w:sz w:val="18"/>
+        </w:rPr>
+      </w:pPr>
+      <w:r>
+        <w:rPr>
+          <w:rFonts w:ascii="Times New Roman" w:hAnsi="Times New Roman" w:cs="Times New Roman"/>
+          <w:sz w:val="18"/>
+        </w:rPr>
+        <w:t>Press the change password button</w:t>
+      </w:r>
+      <w:r>
+        <w:rPr>
+          <w:rFonts w:ascii="Times New Roman" w:hAnsi="Times New Roman" w:cs="Times New Roman"/>
+          <w:sz w:val="18"/>
+        </w:rPr>
+        <w:tab/>
+      </w:r>
+      <w:r>
+        <w:rPr>
+          <w:rFonts w:ascii="Times New Roman" w:hAnsi="Times New Roman" w:cs="Times New Roman"/>
+          <w:sz w:val="18"/>
+        </w:rPr>
+        <w:tab/>
+      </w:r>
+      <w:r>
+        <w:rPr>
+          <w:rFonts w:ascii="Times New Roman" w:hAnsi="Times New Roman" w:cs="Times New Roman"/>
+          <w:sz w:val="18"/>
+        </w:rPr>
+        <w:tab/>
+        <w:t>User is directed to Change Password Page</w:t>
+      </w:r>
+    </w:p>
+    <w:p>
+      <w:pPr>
+        <w:rPr>
+          <w:rFonts w:ascii="Times New Roman" w:hAnsi="Times New Roman" w:cs="Times New Roman"/>
+          <w:sz w:val="18"/>
+        </w:rPr>
+      </w:pPr>
+      <w:r>
+        <w:rPr>
+          <w:rFonts w:ascii="Times New Roman" w:hAnsi="Times New Roman" w:cs="Times New Roman"/>
+          <w:sz w:val="18"/>
+        </w:rPr>
+        <w:t xml:space="preserve"> </w:t>
+      </w:r>
+      <w:r>
+        <w:rPr>
+          <w:rFonts w:ascii="Times New Roman" w:hAnsi="Times New Roman" w:cs="Times New Roman"/>
+          <w:sz w:val="18"/>
+        </w:rPr>
+        <w:tab/>
+        <w:t>User enters old password, and the new password twice</w:t>
+      </w:r>
+      <w:r>
+        <w:rPr>
+          <w:rFonts w:ascii="Times New Roman" w:hAnsi="Times New Roman" w:cs="Times New Roman"/>
+          <w:sz w:val="18"/>
+        </w:rPr>
+        <w:tab/>
+        <w:t>Password text is changed to dots</w:t>
+      </w:r>
+    </w:p>
+    <w:p>
+      <w:pPr>
+        <w:rPr>
+          <w:rFonts w:ascii="Times New Roman" w:hAnsi="Times New Roman" w:cs="Times New Roman"/>
+          <w:sz w:val="18"/>
+        </w:rPr>
+      </w:pPr>
+      <w:r>
+        <w:rPr>
+          <w:rFonts w:ascii="Times New Roman" w:hAnsi="Times New Roman" w:cs="Times New Roman"/>
+          <w:sz w:val="18"/>
+        </w:rPr>
+        <w:t>User clicks change password</w:t>
+      </w:r>
+      <w:r>
+        <w:rPr>
+          <w:rFonts w:ascii="Times New Roman" w:hAnsi="Times New Roman" w:cs="Times New Roman"/>
+          <w:sz w:val="18"/>
+        </w:rPr>
+        <w:tab/>
+      </w:r>
+      <w:proofErr w:type="spellStart"/>
+      <w:r>
+        <w:rPr>
+          <w:rFonts w:ascii="Times New Roman" w:hAnsi="Times New Roman" w:cs="Times New Roman"/>
+          <w:sz w:val="18"/>
+        </w:rPr>
+        <w:t>Password</w:t>
+      </w:r>
+      <w:proofErr w:type="spellEnd"/>
+      <w:r>
+        <w:rPr>
+          <w:rFonts w:ascii="Times New Roman" w:hAnsi="Times New Roman" w:cs="Times New Roman"/>
+          <w:sz w:val="18"/>
+        </w:rPr>
+        <w:t xml:space="preserve"> is changed, user is logged out, and directed back to login page </w:t>
+      </w:r>
+    </w:p>
+    <w:p>
+      <w:pPr>
+        <w:rPr>
+          <w:rFonts w:ascii="Times New Roman" w:hAnsi="Times New Roman" w:cs="Times New Roman"/>
+          <w:sz w:val="18"/>
+        </w:rPr>
+      </w:pPr>
+      <w:r>
+        <w:rPr>
+          <w:rFonts w:ascii="Times New Roman" w:hAnsi="Times New Roman" w:cs="Times New Roman"/>
+          <w:sz w:val="18"/>
+        </w:rPr>
+        <w:t>REQUIREMENTS COVERED:</w:t>
+      </w:r>
+    </w:p>
+    <w:p>
+      <w:pPr>
+        <w:rPr>
+          <w:rFonts w:ascii="Times New Roman" w:hAnsi="Times New Roman" w:cs="Times New Roman"/>
+          <w:sz w:val="18"/>
+        </w:rPr>
+      </w:pPr>
+      <w:r>
+        <w:rPr>
+          <w:rFonts w:ascii="Times New Roman" w:hAnsi="Times New Roman" w:cs="Times New Roman"/>
+          <w:sz w:val="18"/>
+        </w:rPr>
+        <w:t>6</w:t>
+      </w:r>
+      <w:bookmarkStart w:id="0" w:name="_GoBack"/>
+      <w:bookmarkEnd w:id="0"/>
     </w:p>
     <w:p>
       <w:pPr>
@@ -4990,14 +5701,39 @@
           <w:rFonts w:ascii="Times New Roman" w:hAnsi="Times New Roman"/>
           <w:sz w:val="20"/>
         </w:rPr>
-        <w:t>Install xampp</w:t>
-      </w:r>
-      <w:r>
-        <w:rPr>
-          <w:rFonts w:ascii="Times New Roman" w:hAnsi="Times New Roman"/>
-          <w:sz w:val="20"/>
-        </w:rPr>
-        <w:t xml:space="preserve"> from the internet. This is a webserver that will allow you to run our site from localhost. There are Windows and Mac versions available.</w:t>
+        <w:t xml:space="preserve">Install </w:t>
+      </w:r>
+      <w:proofErr w:type="spellStart"/>
+      <w:r>
+        <w:rPr>
+          <w:rFonts w:ascii="Times New Roman" w:hAnsi="Times New Roman"/>
+          <w:sz w:val="20"/>
+        </w:rPr>
+        <w:t>xampp</w:t>
+      </w:r>
+      <w:proofErr w:type="spellEnd"/>
+      <w:r>
+        <w:rPr>
+          <w:rFonts w:ascii="Times New Roman" w:hAnsi="Times New Roman"/>
+          <w:sz w:val="20"/>
+        </w:rPr>
+        <w:t xml:space="preserve"> from the internet. This is a webserver that will allow you to run our site from </w:t>
+      </w:r>
+      <w:proofErr w:type="spellStart"/>
+      <w:r>
+        <w:rPr>
+          <w:rFonts w:ascii="Times New Roman" w:hAnsi="Times New Roman"/>
+          <w:sz w:val="20"/>
+        </w:rPr>
+        <w:t>localhost</w:t>
+      </w:r>
+      <w:proofErr w:type="spellEnd"/>
+      <w:r>
+        <w:rPr>
+          <w:rFonts w:ascii="Times New Roman" w:hAnsi="Times New Roman"/>
+          <w:sz w:val="20"/>
+        </w:rPr>
+        <w:t>. There are Windows and Mac versions available.</w:t>
       </w:r>
     </w:p>
     <w:p>
@@ -5018,21 +5754,78 @@
           <w:rFonts w:ascii="Times New Roman" w:hAnsi="Times New Roman"/>
           <w:sz w:val="20"/>
         </w:rPr>
-        <w:t>Extract the files from the zip and move the contents of src (but not the folder</w:t>
-      </w:r>
-      <w:r>
-        <w:rPr>
-          <w:rFonts w:ascii="Times New Roman" w:hAnsi="Times New Roman"/>
-          <w:sz w:val="20"/>
-        </w:rPr>
-        <w:t xml:space="preserve"> src</w:t>
-      </w:r>
-      <w:r>
-        <w:rPr>
-          <w:rFonts w:ascii="Times New Roman" w:hAnsi="Times New Roman"/>
-          <w:sz w:val="20"/>
-        </w:rPr>
-        <w:t>) to htdocs in the xampp folder</w:t>
+        <w:t xml:space="preserve">Extract the files from the zip and move the contents of </w:t>
+      </w:r>
+      <w:proofErr w:type="spellStart"/>
+      <w:r>
+        <w:rPr>
+          <w:rFonts w:ascii="Times New Roman" w:hAnsi="Times New Roman"/>
+          <w:sz w:val="20"/>
+        </w:rPr>
+        <w:t>src</w:t>
+      </w:r>
+      <w:proofErr w:type="spellEnd"/>
+      <w:r>
+        <w:rPr>
+          <w:rFonts w:ascii="Times New Roman" w:hAnsi="Times New Roman"/>
+          <w:sz w:val="20"/>
+        </w:rPr>
+        <w:t xml:space="preserve"> (but not the folder</w:t>
+      </w:r>
+      <w:r>
+        <w:rPr>
+          <w:rFonts w:ascii="Times New Roman" w:hAnsi="Times New Roman"/>
+          <w:sz w:val="20"/>
+        </w:rPr>
+        <w:t xml:space="preserve"> </w:t>
+      </w:r>
+      <w:proofErr w:type="spellStart"/>
+      <w:r>
+        <w:rPr>
+          <w:rFonts w:ascii="Times New Roman" w:hAnsi="Times New Roman"/>
+          <w:sz w:val="20"/>
+        </w:rPr>
+        <w:t>src</w:t>
+      </w:r>
+      <w:proofErr w:type="spellEnd"/>
+      <w:r>
+        <w:rPr>
+          <w:rFonts w:ascii="Times New Roman" w:hAnsi="Times New Roman"/>
+          <w:sz w:val="20"/>
+        </w:rPr>
+        <w:t xml:space="preserve">) to </w:t>
+      </w:r>
+      <w:proofErr w:type="spellStart"/>
+      <w:r>
+        <w:rPr>
+          <w:rFonts w:ascii="Times New Roman" w:hAnsi="Times New Roman"/>
+          <w:sz w:val="20"/>
+        </w:rPr>
+        <w:t>htdocs</w:t>
+      </w:r>
+      <w:proofErr w:type="spellEnd"/>
+      <w:r>
+        <w:rPr>
+          <w:rFonts w:ascii="Times New Roman" w:hAnsi="Times New Roman"/>
+          <w:sz w:val="20"/>
+        </w:rPr>
+        <w:t xml:space="preserve"> in the </w:t>
+      </w:r>
+      <w:proofErr w:type="spellStart"/>
+      <w:r>
+        <w:rPr>
+          <w:rFonts w:ascii="Times New Roman" w:hAnsi="Times New Roman"/>
+          <w:sz w:val="20"/>
+        </w:rPr>
+        <w:t>xampp</w:t>
+      </w:r>
+      <w:proofErr w:type="spellEnd"/>
+      <w:r>
+        <w:rPr>
+          <w:rFonts w:ascii="Times New Roman" w:hAnsi="Times New Roman"/>
+          <w:sz w:val="20"/>
+        </w:rPr>
+        <w:t xml:space="preserve"> folder</w:t>
       </w:r>
       <w:r>
         <w:rPr>
@@ -5060,7 +5853,39 @@
           <w:rFonts w:ascii="Times New Roman" w:hAnsi="Times New Roman"/>
           <w:sz w:val="20"/>
         </w:rPr>
-        <w:t>Bring up the xampp control panel and make sure apache is running (on mac the app is called manager-osx,</w:t>
+        <w:t xml:space="preserve">Bring up the </w:t>
+      </w:r>
+      <w:proofErr w:type="spellStart"/>
+      <w:r>
+        <w:rPr>
+          <w:rFonts w:ascii="Times New Roman" w:hAnsi="Times New Roman"/>
+          <w:sz w:val="20"/>
+        </w:rPr>
+        <w:t>xampp</w:t>
+      </w:r>
+      <w:proofErr w:type="spellEnd"/>
+      <w:r>
+        <w:rPr>
+          <w:rFonts w:ascii="Times New Roman" w:hAnsi="Times New Roman"/>
+          <w:sz w:val="20"/>
+        </w:rPr>
+        <w:t xml:space="preserve"> control panel and make sure apache is running (on mac the app is called manager-</w:t>
+      </w:r>
+      <w:proofErr w:type="spellStart"/>
+      <w:r>
+        <w:rPr>
+          <w:rFonts w:ascii="Times New Roman" w:hAnsi="Times New Roman"/>
+          <w:sz w:val="20"/>
+        </w:rPr>
+        <w:t>osx</w:t>
+      </w:r>
+      <w:proofErr w:type="spellEnd"/>
+      <w:r>
+        <w:rPr>
+          <w:rFonts w:ascii="Times New Roman" w:hAnsi="Times New Roman"/>
+          <w:sz w:val="20"/>
+        </w:rPr>
+        <w:t>,</w:t>
       </w:r>
       <w:r>
         <w:rPr>
@@ -5069,12 +5894,21 @@
         </w:rPr>
         <w:t xml:space="preserve"> on windows it is called </w:t>
       </w:r>
-      <w:r>
-        <w:rPr>
-          <w:rFonts w:ascii="Times New Roman" w:hAnsi="Times New Roman"/>
-          <w:sz w:val="20"/>
-        </w:rPr>
-        <w:t>xampp)</w:t>
+      <w:proofErr w:type="spellStart"/>
+      <w:r>
+        <w:rPr>
+          <w:rFonts w:ascii="Times New Roman" w:hAnsi="Times New Roman"/>
+          <w:sz w:val="20"/>
+        </w:rPr>
+        <w:t>xampp</w:t>
+      </w:r>
+      <w:proofErr w:type="spellEnd"/>
+      <w:r>
+        <w:rPr>
+          <w:rFonts w:ascii="Times New Roman" w:hAnsi="Times New Roman"/>
+          <w:sz w:val="20"/>
+        </w:rPr>
+        <w:t>)</w:t>
       </w:r>
     </w:p>
     <w:p>
@@ -5095,8 +5929,33 @@
           <w:rFonts w:ascii="Times New Roman" w:hAnsi="Times New Roman"/>
           <w:sz w:val="20"/>
         </w:rPr>
-        <w:t>In a web browser type the URL: localhost/views/login.php</w:t>
-      </w:r>
+        <w:t xml:space="preserve">In a web browser type the URL: </w:t>
+      </w:r>
+      <w:proofErr w:type="spellStart"/>
+      <w:r>
+        <w:rPr>
+          <w:rFonts w:ascii="Times New Roman" w:hAnsi="Times New Roman"/>
+          <w:sz w:val="20"/>
+        </w:rPr>
+        <w:t>localhost</w:t>
+      </w:r>
+      <w:proofErr w:type="spellEnd"/>
+      <w:r>
+        <w:rPr>
+          <w:rFonts w:ascii="Times New Roman" w:hAnsi="Times New Roman"/>
+          <w:sz w:val="20"/>
+        </w:rPr>
+        <w:t>/views/</w:t>
+      </w:r>
+      <w:proofErr w:type="spellStart"/>
+      <w:r>
+        <w:rPr>
+          <w:rFonts w:ascii="Times New Roman" w:hAnsi="Times New Roman"/>
+          <w:sz w:val="20"/>
+        </w:rPr>
+        <w:t>login.php</w:t>
+      </w:r>
+      <w:proofErr w:type="spellEnd"/>
     </w:p>
     <w:p>
       <w:pPr>
@@ -5130,14 +5989,15 @@
     </w:p>
     <w:sectPr>
       <w:pgSz w:w="12240" w:h="15840"/>
-      <w:pgMar w:top="1440" w:right="1800" w:bottom="1440" w:left="1800" w:gutter="0"/>
+      <w:pgMar w:top="1440" w:right="1800" w:bottom="1440" w:left="1800" w:header="720" w:footer="720" w:gutter="0"/>
+      <w:cols w:space="720"/>
     </w:sectPr>
   </w:body>
 </w:document>
 </file>
 
 <file path=word/numbering.xml><?xml version="1.0" encoding="utf-8"?>
-<w:numbering xmlns:mo="http://schemas.microsoft.com/office/mac/office/2008/main" xmlns:ve="http://schemas.openxmlformats.org/markup-compatibility/2006" xmlns:mv="urn:schemas-microsoft-com:mac:vml" xmlns:o="urn:schemas-microsoft-com:office:office" xmlns:r="http://schemas.openxmlformats.org/officeDocument/2006/relationships" xmlns:m="http://schemas.openxmlformats.org/officeDocument/2006/math" xmlns:v="urn:schemas-microsoft-com:vml" xmlns:wp="http://schemas.openxmlformats.org/drawingml/2006/wordprocessingDrawing" xmlns:w10="urn:schemas-microsoft-com:office:word" xmlns:w="http://schemas.openxmlformats.org/wordprocessingml/2006/main" xmlns:wne="http://schemas.microsoft.com/office/word/2006/wordml">
+<w:numbering xmlns:wpc="http://schemas.microsoft.com/office/word/2010/wordprocessingCanvas" xmlns:mc="http://schemas.openxmlformats.org/markup-compatibility/2006" xmlns:o="urn:schemas-microsoft-com:office:office" xmlns:r="http://schemas.openxmlformats.org/officeDocument/2006/relationships" xmlns:m="http://schemas.openxmlformats.org/officeDocument/2006/math" xmlns:v="urn:schemas-microsoft-com:vml" xmlns:wp14="http://schemas.microsoft.com/office/word/2010/wordprocessingDrawing" xmlns:wp="http://schemas.openxmlformats.org/drawingml/2006/wordprocessingDrawing" xmlns:w10="urn:schemas-microsoft-com:office:word" xmlns:w="http://schemas.openxmlformats.org/wordprocessingml/2006/main" xmlns:w14="http://schemas.microsoft.com/office/word/2010/wordml" xmlns:wpg="http://schemas.microsoft.com/office/word/2010/wordprocessingGroup" xmlns:wpi="http://schemas.microsoft.com/office/word/2010/wordprocessingInk" xmlns:wne="http://schemas.microsoft.com/office/word/2006/wordml" xmlns:wps="http://schemas.microsoft.com/office/word/2010/wordprocessingShape" mc:Ignorable="w14 wp14">
   <w:abstractNum w:abstractNumId="0">
     <w:nsid w:val="3F1C4D05"/>
     <w:multiLevelType w:val="multilevel"/>
@@ -5350,7 +6210,7 @@
 </file>
 
 <file path=word/styles.xml><?xml version="1.0" encoding="utf-8"?>
-<w:styles xmlns:r="http://schemas.openxmlformats.org/officeDocument/2006/relationships" xmlns:w="http://schemas.openxmlformats.org/wordprocessingml/2006/main">
+<w:styles xmlns:mc="http://schemas.openxmlformats.org/markup-compatibility/2006" xmlns:r="http://schemas.openxmlformats.org/officeDocument/2006/relationships" xmlns:w="http://schemas.openxmlformats.org/wordprocessingml/2006/main" xmlns:w14="http://schemas.microsoft.com/office/word/2010/wordml" mc:Ignorable="w14">
   <w:docDefaults>
     <w:rPrDefault>
       <w:rPr>
@@ -5366,7 +6226,7 @@
       </w:pPr>
     </w:pPrDefault>
   </w:docDefaults>
-  <w:latentStyles w:defLockedState="0" w:defUIPriority="99" w:defSemiHidden="1" w:defUnhideWhenUsed="1" w:defQFormat="0" w:count="276">
+  <w:latentStyles w:defLockedState="0" w:defUIPriority="99" w:defSemiHidden="1" w:defUnhideWhenUsed="1" w:defQFormat="0" w:count="267">
     <w:lsdException w:name="Normal" w:semiHidden="0" w:uiPriority="0" w:unhideWhenUsed="0" w:qFormat="1"/>
     <w:lsdException w:name="heading 1" w:semiHidden="0" w:uiPriority="9" w:unhideWhenUsed="0" w:qFormat="1"/>
     <w:lsdException w:name="heading 2" w:uiPriority="9" w:qFormat="1"/>
@@ -5512,14 +6372,15 @@
   </w:style>
   <w:style w:type="character" w:default="1" w:styleId="DefaultParagraphFont">
     <w:name w:val="Default Paragraph Font"/>
+    <w:uiPriority w:val="1"/>
     <w:semiHidden/>
     <w:unhideWhenUsed/>
   </w:style>
   <w:style w:type="table" w:default="1" w:styleId="TableNormal">
     <w:name w:val="Normal Table"/>
+    <w:uiPriority w:val="99"/>
     <w:semiHidden/>
     <w:unhideWhenUsed/>
-    <w:qFormat/>
     <w:tblPr>
       <w:tblInd w:w="0" w:type="dxa"/>
       <w:tblCellMar>
@@ -5532,6 +6393,7 @@
   </w:style>
   <w:style w:type="numbering" w:default="1" w:styleId="NoList">
     <w:name w:val="No List"/>
+    <w:uiPriority w:val="99"/>
     <w:semiHidden/>
     <w:unhideWhenUsed/>
   </w:style>
@@ -6074,7 +6936,7 @@
 </file>
 
 <file path=customXml/itemProps1.xml><?xml version="1.0" encoding="utf-8"?>
-<ds:datastoreItem xmlns:ds="http://schemas.openxmlformats.org/officeDocument/2006/customXml" ds:itemID="{E204CF1E-F37F-C44F-8B78-ADE2E8C32A00}">
+<ds:datastoreItem xmlns:ds="http://schemas.openxmlformats.org/officeDocument/2006/customXml" ds:itemID="{33364A36-FAB3-4479-A1E9-25862B49AF91}">
   <ds:schemaRefs>
     <ds:schemaRef ds:uri="http://schemas.openxmlformats.org/officeDocument/2006/bibliography"/>
   </ds:schemaRefs>

</xml_diff>